<commit_message>
jak nainstalovat ffmpeg na win 10
</commit_message>
<xml_diff>
--- a/Jak nainstalovat ffmpeg na win10.docx
+++ b/Jak nainstalovat ffmpeg na win10.docx
@@ -1,20 +1,19 @@
 
 <file path=word/document.xml><?xml version="1.0" encoding="utf-8"?>
-<w:document xmlns:wpc="http://schemas.microsoft.com/office/word/2010/wordprocessingCanvas" xmlns:cx="http://schemas.microsoft.com/office/drawing/2014/chartex" xmlns:cx1="http://schemas.microsoft.com/office/drawing/2015/9/8/chartex" xmlns:mc="http://schemas.openxmlformats.org/markup-compatibility/2006" xmlns:o="urn:schemas-microsoft-com:office:office" xmlns:r="http://schemas.openxmlformats.org/officeDocument/2006/relationships" xmlns:m="http://schemas.openxmlformats.org/officeDocument/2006/math" xmlns:v="urn:schemas-microsoft-com:vml" xmlns:wp14="http://schemas.microsoft.com/office/word/2010/wordprocessingDrawing" xmlns:wp="http://schemas.openxmlformats.org/drawingml/2006/wordprocessingDrawing" xmlns:w10="urn:schemas-microsoft-com:office:word" xmlns:w="http://schemas.openxmlformats.org/wordprocessingml/2006/main" xmlns:w14="http://schemas.microsoft.com/office/word/2010/wordml" xmlns:w15="http://schemas.microsoft.com/office/word/2012/wordml" xmlns:w16se="http://schemas.microsoft.com/office/word/2015/wordml/symex" xmlns:wpg="http://schemas.microsoft.com/office/word/2010/wordprocessingGroup" xmlns:wpi="http://schemas.microsoft.com/office/word/2010/wordprocessingInk" xmlns:wne="http://schemas.microsoft.com/office/word/2006/wordml" xmlns:wps="http://schemas.microsoft.com/office/word/2010/wordprocessingShape" mc:Ignorable="w14 w15 w16se wp14">
+<w:document xmlns:wpc="http://schemas.microsoft.com/office/word/2010/wordprocessingCanvas" xmlns:cx="http://schemas.microsoft.com/office/drawing/2014/chartex" xmlns:cx1="http://schemas.microsoft.com/office/drawing/2015/9/8/chartex" xmlns:cx2="http://schemas.microsoft.com/office/drawing/2015/10/21/chartex" xmlns:cx3="http://schemas.microsoft.com/office/drawing/2016/5/9/chartex" xmlns:cx4="http://schemas.microsoft.com/office/drawing/2016/5/10/chartex" xmlns:cx5="http://schemas.microsoft.com/office/drawing/2016/5/11/chartex" xmlns:cx6="http://schemas.microsoft.com/office/drawing/2016/5/12/chartex" xmlns:cx7="http://schemas.microsoft.com/office/drawing/2016/5/13/chartex" xmlns:cx8="http://schemas.microsoft.com/office/drawing/2016/5/14/chartex" xmlns:mc="http://schemas.openxmlformats.org/markup-compatibility/2006" xmlns:aink="http://schemas.microsoft.com/office/drawing/2016/ink" xmlns:am3d="http://schemas.microsoft.com/office/drawing/2017/model3d" xmlns:o="urn:schemas-microsoft-com:office:office" xmlns:r="http://schemas.openxmlformats.org/officeDocument/2006/relationships" xmlns:m="http://schemas.openxmlformats.org/officeDocument/2006/math" xmlns:v="urn:schemas-microsoft-com:vml" xmlns:wp14="http://schemas.microsoft.com/office/word/2010/wordprocessingDrawing" xmlns:wp="http://schemas.openxmlformats.org/drawingml/2006/wordprocessingDrawing" xmlns:w10="urn:schemas-microsoft-com:office:word" xmlns:w="http://schemas.openxmlformats.org/wordprocessingml/2006/main" xmlns:w14="http://schemas.microsoft.com/office/word/2010/wordml" xmlns:w15="http://schemas.microsoft.com/office/word/2012/wordml" xmlns:w16cid="http://schemas.microsoft.com/office/word/2016/wordml/cid" xmlns:w16se="http://schemas.microsoft.com/office/word/2015/wordml/symex" xmlns:wpg="http://schemas.microsoft.com/office/word/2010/wordprocessingGroup" xmlns:wpi="http://schemas.microsoft.com/office/word/2010/wordprocessingInk" xmlns:wne="http://schemas.microsoft.com/office/word/2006/wordml" xmlns:wps="http://schemas.microsoft.com/office/word/2010/wordprocessingShape" mc:Ignorable="w14 w15 w16se w16cid wp14">
   <w:body>
     <w:p>
       <w:r>
         <w:t>Jak nainstalovat ffmpeg na win10</w:t>
       </w:r>
     </w:p>
-    <w:p/>
     <w:p>
       <w:hyperlink r:id="rId4" w:history="1">
         <w:r>
           <w:rPr>
             <w:rStyle w:val="Hypertextovodkaz"/>
           </w:rPr>
-          <w:t>https://www.youtube.com/watch?v=pHR3ttH5t-w</w:t>
+          <w:t>http://blog.gregzaal.com/how-to-install-ffmpeg-on-windows/</w:t>
         </w:r>
       </w:hyperlink>
     </w:p>
@@ -38,6 +37,763 @@
           <w:shd w:val="clear" w:color="auto" w:fill="EFF0F1"/>
         </w:rPr>
         <w:t>ffmpeg -ss 00:01:00 -i video.mp4 -to 00:02:00 -c copy -copyts cut.mp4</w:t>
+      </w:r>
+    </w:p>
+    <w:p/>
+    <w:p>
+      <w:pPr>
+        <w:pStyle w:val="Nadpis1"/>
+        <w:rPr>
+          <w:b w:val="0"/>
+          <w:bCs w:val="0"/>
+          <w:color w:val="444854"/>
+          <w:spacing w:val="-15"/>
+          <w:sz w:val="64"/>
+          <w:szCs w:val="64"/>
+        </w:rPr>
+      </w:pPr>
+      <w:r>
+        <w:rPr>
+          <w:b w:val="0"/>
+          <w:bCs w:val="0"/>
+          <w:color w:val="444854"/>
+          <w:spacing w:val="-15"/>
+          <w:sz w:val="64"/>
+          <w:szCs w:val="64"/>
+        </w:rPr>
+        <w:t>How to Install FFmpeg on Windows</w:t>
+      </w:r>
+    </w:p>
+    <w:p>
+      <w:pPr>
+        <w:pStyle w:val="Normlnweb"/>
+        <w:spacing w:before="0" w:beforeAutospacing="0" w:after="426" w:afterAutospacing="0"/>
+      </w:pPr>
+      <w:r>
+        <w:t>Understandably, most people are a little lost when it comes to using command-line programs like </w:t>
+      </w:r>
+      <w:hyperlink r:id="rId5" w:history="1">
+        <w:r>
+          <w:rPr>
+            <w:rStyle w:val="Hypertextovodkaz"/>
+            <w:color w:val="53A1B8"/>
+          </w:rPr>
+          <w:t>FFmpeg</w:t>
+        </w:r>
+      </w:hyperlink>
+      <w:r>
+        <w:t>. But don’t worry, I was there not too long ago, and now I’ll try explain as thoroughly as I can how to install it and start using it.</w:t>
+      </w:r>
+    </w:p>
+    <w:p>
+      <w:pPr>
+        <w:pStyle w:val="Normlnweb"/>
+        <w:spacing w:before="0" w:beforeAutospacing="0" w:after="426" w:afterAutospacing="0"/>
+      </w:pPr>
+      <w:r>
+        <w:t>But first, a little info from their site:</w:t>
+      </w:r>
+    </w:p>
+    <w:p>
+      <w:pPr>
+        <w:pStyle w:val="Normlnweb"/>
+        <w:shd w:val="clear" w:color="auto" w:fill="F0F0F0"/>
+        <w:spacing w:before="0" w:beforeAutospacing="0" w:after="0" w:afterAutospacing="0"/>
+      </w:pPr>
+      <w:r>
+        <w:t>FFmpeg is the leading multimedia framework, able to decode, encode, transcode, mux, demux, stream, filter and play pretty much anything that humans and machines have created. It supports the most obscure ancient formats up to the cutting edge.</w:t>
+      </w:r>
+    </w:p>
+    <w:p>
+      <w:pPr>
+        <w:pStyle w:val="Normlnweb"/>
+        <w:spacing w:before="0" w:beforeAutospacing="0" w:after="426" w:afterAutospacing="0"/>
+      </w:pPr>
+      <w:r>
+        <w:t>So really, you’re doing yourself a huge favour by installing it, you just need a little help to get started.</w:t>
+      </w:r>
+    </w:p>
+    <w:p>
+      <w:pPr>
+        <w:pStyle w:val="Normlnweb"/>
+        <w:spacing w:before="0" w:beforeAutospacing="0" w:after="426" w:afterAutospacing="0"/>
+      </w:pPr>
+      <w:r>
+        <w:t>(click to expand each section)</w:t>
+      </w:r>
+    </w:p>
+    <w:p>
+      <w:pPr>
+        <w:pStyle w:val="Nadpis3"/>
+        <w:rPr>
+          <w:color w:val="444854"/>
+          <w:sz w:val="32"/>
+          <w:szCs w:val="32"/>
+        </w:rPr>
+      </w:pPr>
+      <w:r>
+        <w:rPr>
+          <w:color w:val="444854"/>
+          <w:sz w:val="32"/>
+          <w:szCs w:val="32"/>
+        </w:rPr>
+        <w:t>1: Download</w:t>
+      </w:r>
+    </w:p>
+    <w:p>
+      <w:pPr>
+        <w:pStyle w:val="Nadpis3"/>
+        <w:rPr>
+          <w:color w:val="444854"/>
+          <w:sz w:val="32"/>
+          <w:szCs w:val="32"/>
+        </w:rPr>
+      </w:pPr>
+      <w:r>
+        <w:rPr>
+          <w:color w:val="444854"/>
+          <w:sz w:val="32"/>
+          <w:szCs w:val="32"/>
+        </w:rPr>
+        <w:t>2: Unzip</w:t>
+      </w:r>
+    </w:p>
+    <w:p>
+      <w:pPr>
+        <w:pStyle w:val="Nadpis3"/>
+        <w:rPr>
+          <w:color w:val="444854"/>
+          <w:sz w:val="32"/>
+          <w:szCs w:val="32"/>
+        </w:rPr>
+      </w:pPr>
+      <w:r>
+        <w:rPr>
+          <w:color w:val="444854"/>
+          <w:sz w:val="32"/>
+          <w:szCs w:val="32"/>
+        </w:rPr>
+        <w:t>3: Add to Path</w:t>
+      </w:r>
+    </w:p>
+    <w:p>
+      <w:pPr>
+        <w:pStyle w:val="Normlnweb"/>
+        <w:spacing w:before="0" w:beforeAutospacing="0" w:after="426" w:afterAutospacing="0"/>
+      </w:pPr>
+      <w:r>
+        <w:t>Finally, we need to add the </w:t>
+      </w:r>
+      <w:r>
+        <w:rPr>
+          <w:rStyle w:val="Zdraznn"/>
+        </w:rPr>
+        <w:t>bin</w:t>
+      </w:r>
+      <w:r>
+        <w:t> folder, which contains the </w:t>
+      </w:r>
+      <w:r>
+        <w:rPr>
+          <w:rStyle w:val="Zdraznn"/>
+        </w:rPr>
+        <w:t>ffmpeg.exe</w:t>
+      </w:r>
+      <w:r>
+        <w:t> file, to our system path to allow us to run the commands easily.</w:t>
+      </w:r>
+    </w:p>
+    <w:p>
+      <w:pPr>
+        <w:pStyle w:val="Normlnweb"/>
+        <w:spacing w:before="0" w:beforeAutospacing="0" w:after="0" w:afterAutospacing="0"/>
+      </w:pPr>
+      <w:r>
+        <w:t>Technically, you could always do something like </w:t>
+      </w:r>
+      <w:r>
+        <w:rPr>
+          <w:rStyle w:val="KdHTML"/>
+          <w:b/>
+          <w:bCs/>
+          <w:color w:val="DC5494"/>
+          <w:szCs w:val="24"/>
+        </w:rPr>
+        <w:t>C:\ffmpeg\bin\ffmpeg.exe -codecs</w:t>
+      </w:r>
+      <w:r>
+        <w:t>,</w:t>
+      </w:r>
+      <w:r>
+        <w:br/>
+        <w:t>but it’s much easier to type </w:t>
+      </w:r>
+      <w:r>
+        <w:rPr>
+          <w:rStyle w:val="KdHTML"/>
+          <w:b/>
+          <w:bCs/>
+          <w:color w:val="DC5494"/>
+          <w:szCs w:val="24"/>
+        </w:rPr>
+        <w:t>ffmpeg -codecs</w:t>
+      </w:r>
+      <w:r>
+        <w:t>.</w:t>
+      </w:r>
+    </w:p>
+    <w:p>
+      <w:pPr>
+        <w:pStyle w:val="Normlnweb"/>
+        <w:spacing w:before="0" w:beforeAutospacing="0" w:after="426" w:afterAutospacing="0"/>
+      </w:pPr>
+      <w:r>
+        <w:t>If you try that right now, you’ll get an error saying that the ffmpeg is not recognized as an internal or external command.</w:t>
+      </w:r>
+    </w:p>
+    <w:p>
+      <w:pPr>
+        <w:pStyle w:val="Normlnweb"/>
+        <w:spacing w:before="0" w:beforeAutospacing="0" w:after="426" w:afterAutospacing="0"/>
+      </w:pPr>
+      <w:r>
+        <w:rPr>
+          <w:noProof/>
+        </w:rPr>
+        <w:drawing>
+          <wp:inline distT="0" distB="0" distL="0" distR="0" wp14:anchorId="3DF29647" wp14:editId="62F78842">
+            <wp:extent cx="5972810" cy="3180715"/>
+            <wp:effectExtent l="0" t="0" r="8890" b="635"/>
+            <wp:docPr id="6" name="Obrázek 6"/>
+            <wp:cNvGraphicFramePr>
+              <a:graphicFrameLocks xmlns:a="http://schemas.openxmlformats.org/drawingml/2006/main" noChangeAspect="1"/>
+            </wp:cNvGraphicFramePr>
+            <a:graphic xmlns:a="http://schemas.openxmlformats.org/drawingml/2006/main">
+              <a:graphicData uri="http://schemas.openxmlformats.org/drawingml/2006/picture">
+                <pic:pic xmlns:pic="http://schemas.openxmlformats.org/drawingml/2006/picture">
+                  <pic:nvPicPr>
+                    <pic:cNvPr id="0" name="Picture 1"/>
+                    <pic:cNvPicPr>
+                      <a:picLocks noChangeAspect="1" noChangeArrowheads="1"/>
+                    </pic:cNvPicPr>
+                  </pic:nvPicPr>
+                  <pic:blipFill>
+                    <a:blip r:embed="rId6">
+                      <a:extLst>
+                        <a:ext uri="{28A0092B-C50C-407E-A947-70E740481C1C}">
+                          <a14:useLocalDpi xmlns:a14="http://schemas.microsoft.com/office/drawing/2010/main" val="0"/>
+                        </a:ext>
+                      </a:extLst>
+                    </a:blip>
+                    <a:srcRect/>
+                    <a:stretch>
+                      <a:fillRect/>
+                    </a:stretch>
+                  </pic:blipFill>
+                  <pic:spPr bwMode="auto">
+                    <a:xfrm>
+                      <a:off x="0" y="0"/>
+                      <a:ext cx="5972810" cy="3180715"/>
+                    </a:xfrm>
+                    <a:prstGeom prst="rect">
+                      <a:avLst/>
+                    </a:prstGeom>
+                    <a:noFill/>
+                    <a:ln>
+                      <a:noFill/>
+                    </a:ln>
+                  </pic:spPr>
+                </pic:pic>
+              </a:graphicData>
+            </a:graphic>
+          </wp:inline>
+        </w:drawing>
+      </w:r>
+    </w:p>
+    <w:p>
+      <w:pPr>
+        <w:pStyle w:val="Normlnweb"/>
+        <w:spacing w:before="0" w:beforeAutospacing="0" w:after="426" w:afterAutospacing="0"/>
+      </w:pPr>
+      <w:r>
+        <w:t>That basically means windows has not idea what you’re talking about.</w:t>
+      </w:r>
+    </w:p>
+    <w:p>
+      <w:pPr>
+        <w:pStyle w:val="Normlnweb"/>
+        <w:spacing w:before="0" w:beforeAutospacing="0" w:after="0" w:afterAutospacing="0"/>
+      </w:pPr>
+      <w:r>
+        <w:t>All we need to do is add </w:t>
+      </w:r>
+      <w:r>
+        <w:rPr>
+          <w:rStyle w:val="KdHTML"/>
+          <w:b/>
+          <w:bCs/>
+          <w:color w:val="DC5494"/>
+          <w:szCs w:val="24"/>
+        </w:rPr>
+        <w:t>C:\ffmpeg\bin</w:t>
+      </w:r>
+      <w:r>
+        <w:t> to our system path, and it’ll understand us.</w:t>
+      </w:r>
+    </w:p>
+    <w:p>
+      <w:pPr>
+        <w:pStyle w:val="Normlnweb"/>
+        <w:spacing w:before="0" w:beforeAutospacing="0" w:after="426" w:afterAutospacing="0"/>
+      </w:pPr>
+      <w:r>
+        <w:t>So, in the </w:t>
+      </w:r>
+      <w:r>
+        <w:rPr>
+          <w:rStyle w:val="Siln"/>
+        </w:rPr>
+        <w:t>Start Menu</w:t>
+      </w:r>
+      <w:r>
+        <w:t>, right click on </w:t>
+      </w:r>
+      <w:r>
+        <w:rPr>
+          <w:rStyle w:val="Siln"/>
+        </w:rPr>
+        <w:t>Computer</w:t>
+      </w:r>
+      <w:r>
+        <w:t> and choose </w:t>
+      </w:r>
+      <w:r>
+        <w:rPr>
+          <w:rStyle w:val="Siln"/>
+        </w:rPr>
+        <w:t>Properties</w:t>
+      </w:r>
+      <w:r>
+        <w:t>.</w:t>
+      </w:r>
+      <w:r>
+        <w:br/>
+      </w:r>
+      <w:r>
+        <w:rPr>
+          <w:noProof/>
+        </w:rPr>
+        <w:drawing>
+          <wp:inline distT="0" distB="0" distL="0" distR="0" wp14:anchorId="1E7BE77B" wp14:editId="3C0660FF">
+            <wp:extent cx="5187950" cy="5295900"/>
+            <wp:effectExtent l="0" t="0" r="0" b="0"/>
+            <wp:docPr id="5" name="Obrázek 5"/>
+            <wp:cNvGraphicFramePr>
+              <a:graphicFrameLocks xmlns:a="http://schemas.openxmlformats.org/drawingml/2006/main" noChangeAspect="1"/>
+            </wp:cNvGraphicFramePr>
+            <a:graphic xmlns:a="http://schemas.openxmlformats.org/drawingml/2006/main">
+              <a:graphicData uri="http://schemas.openxmlformats.org/drawingml/2006/picture">
+                <pic:pic xmlns:pic="http://schemas.openxmlformats.org/drawingml/2006/picture">
+                  <pic:nvPicPr>
+                    <pic:cNvPr id="0" name="Picture 2"/>
+                    <pic:cNvPicPr>
+                      <a:picLocks noChangeAspect="1" noChangeArrowheads="1"/>
+                    </pic:cNvPicPr>
+                  </pic:nvPicPr>
+                  <pic:blipFill>
+                    <a:blip r:embed="rId7">
+                      <a:extLst>
+                        <a:ext uri="{28A0092B-C50C-407E-A947-70E740481C1C}">
+                          <a14:useLocalDpi xmlns:a14="http://schemas.microsoft.com/office/drawing/2010/main" val="0"/>
+                        </a:ext>
+                      </a:extLst>
+                    </a:blip>
+                    <a:srcRect/>
+                    <a:stretch>
+                      <a:fillRect/>
+                    </a:stretch>
+                  </pic:blipFill>
+                  <pic:spPr bwMode="auto">
+                    <a:xfrm>
+                      <a:off x="0" y="0"/>
+                      <a:ext cx="5187950" cy="5295900"/>
+                    </a:xfrm>
+                    <a:prstGeom prst="rect">
+                      <a:avLst/>
+                    </a:prstGeom>
+                    <a:noFill/>
+                    <a:ln>
+                      <a:noFill/>
+                    </a:ln>
+                  </pic:spPr>
+                </pic:pic>
+              </a:graphicData>
+            </a:graphic>
+          </wp:inline>
+        </w:drawing>
+      </w:r>
+    </w:p>
+    <w:p>
+      <w:pPr>
+        <w:pStyle w:val="Normlnweb"/>
+        <w:spacing w:before="0" w:beforeAutospacing="0" w:after="426" w:afterAutospacing="0"/>
+      </w:pPr>
+      <w:r>
+        <w:t>Then select </w:t>
+      </w:r>
+      <w:r>
+        <w:rPr>
+          <w:rStyle w:val="Siln"/>
+        </w:rPr>
+        <w:t>Advanced system settings</w:t>
+      </w:r>
+      <w:r>
+        <w:t>:</w:t>
+      </w:r>
+      <w:r>
+        <w:br/>
+      </w:r>
+      <w:r>
+        <w:rPr>
+          <w:noProof/>
+        </w:rPr>
+        <w:drawing>
+          <wp:inline distT="0" distB="0" distL="0" distR="0" wp14:anchorId="126C0A51" wp14:editId="301A63D6">
+            <wp:extent cx="5972810" cy="3766820"/>
+            <wp:effectExtent l="0" t="0" r="8890" b="5080"/>
+            <wp:docPr id="4" name="Obrázek 4"/>
+            <wp:cNvGraphicFramePr>
+              <a:graphicFrameLocks xmlns:a="http://schemas.openxmlformats.org/drawingml/2006/main" noChangeAspect="1"/>
+            </wp:cNvGraphicFramePr>
+            <a:graphic xmlns:a="http://schemas.openxmlformats.org/drawingml/2006/main">
+              <a:graphicData uri="http://schemas.openxmlformats.org/drawingml/2006/picture">
+                <pic:pic xmlns:pic="http://schemas.openxmlformats.org/drawingml/2006/picture">
+                  <pic:nvPicPr>
+                    <pic:cNvPr id="0" name="Picture 3"/>
+                    <pic:cNvPicPr>
+                      <a:picLocks noChangeAspect="1" noChangeArrowheads="1"/>
+                    </pic:cNvPicPr>
+                  </pic:nvPicPr>
+                  <pic:blipFill>
+                    <a:blip r:embed="rId8">
+                      <a:extLst>
+                        <a:ext uri="{28A0092B-C50C-407E-A947-70E740481C1C}">
+                          <a14:useLocalDpi xmlns:a14="http://schemas.microsoft.com/office/drawing/2010/main" val="0"/>
+                        </a:ext>
+                      </a:extLst>
+                    </a:blip>
+                    <a:srcRect/>
+                    <a:stretch>
+                      <a:fillRect/>
+                    </a:stretch>
+                  </pic:blipFill>
+                  <pic:spPr bwMode="auto">
+                    <a:xfrm>
+                      <a:off x="0" y="0"/>
+                      <a:ext cx="5972810" cy="3766820"/>
+                    </a:xfrm>
+                    <a:prstGeom prst="rect">
+                      <a:avLst/>
+                    </a:prstGeom>
+                    <a:noFill/>
+                    <a:ln>
+                      <a:noFill/>
+                    </a:ln>
+                  </pic:spPr>
+                </pic:pic>
+              </a:graphicData>
+            </a:graphic>
+          </wp:inline>
+        </w:drawing>
+      </w:r>
+    </w:p>
+    <w:p>
+      <w:pPr>
+        <w:pStyle w:val="Normlnweb"/>
+        <w:spacing w:before="0" w:beforeAutospacing="0" w:after="426" w:afterAutospacing="0"/>
+      </w:pPr>
+      <w:r>
+        <w:t>Open up the </w:t>
+      </w:r>
+      <w:r>
+        <w:rPr>
+          <w:rStyle w:val="Siln"/>
+        </w:rPr>
+        <w:t>Environment Variables</w:t>
+      </w:r>
+      <w:r>
+        <w:t>:</w:t>
+      </w:r>
+      <w:r>
+        <w:br/>
+      </w:r>
+      <w:r>
+        <w:rPr>
+          <w:noProof/>
+        </w:rPr>
+        <w:drawing>
+          <wp:inline distT="0" distB="0" distL="0" distR="0" wp14:anchorId="55D4747B" wp14:editId="769A75B9">
+            <wp:extent cx="4210050" cy="4667250"/>
+            <wp:effectExtent l="0" t="0" r="0" b="0"/>
+            <wp:docPr id="3" name="Obrázek 3"/>
+            <wp:cNvGraphicFramePr>
+              <a:graphicFrameLocks xmlns:a="http://schemas.openxmlformats.org/drawingml/2006/main" noChangeAspect="1"/>
+            </wp:cNvGraphicFramePr>
+            <a:graphic xmlns:a="http://schemas.openxmlformats.org/drawingml/2006/main">
+              <a:graphicData uri="http://schemas.openxmlformats.org/drawingml/2006/picture">
+                <pic:pic xmlns:pic="http://schemas.openxmlformats.org/drawingml/2006/picture">
+                  <pic:nvPicPr>
+                    <pic:cNvPr id="0" name="Picture 4"/>
+                    <pic:cNvPicPr>
+                      <a:picLocks noChangeAspect="1" noChangeArrowheads="1"/>
+                    </pic:cNvPicPr>
+                  </pic:nvPicPr>
+                  <pic:blipFill>
+                    <a:blip r:embed="rId9">
+                      <a:extLst>
+                        <a:ext uri="{28A0092B-C50C-407E-A947-70E740481C1C}">
+                          <a14:useLocalDpi xmlns:a14="http://schemas.microsoft.com/office/drawing/2010/main" val="0"/>
+                        </a:ext>
+                      </a:extLst>
+                    </a:blip>
+                    <a:srcRect/>
+                    <a:stretch>
+                      <a:fillRect/>
+                    </a:stretch>
+                  </pic:blipFill>
+                  <pic:spPr bwMode="auto">
+                    <a:xfrm>
+                      <a:off x="0" y="0"/>
+                      <a:ext cx="4210050" cy="4667250"/>
+                    </a:xfrm>
+                    <a:prstGeom prst="rect">
+                      <a:avLst/>
+                    </a:prstGeom>
+                    <a:noFill/>
+                    <a:ln>
+                      <a:noFill/>
+                    </a:ln>
+                  </pic:spPr>
+                </pic:pic>
+              </a:graphicData>
+            </a:graphic>
+          </wp:inline>
+        </w:drawing>
+      </w:r>
+    </w:p>
+    <w:p>
+      <w:pPr>
+        <w:pStyle w:val="Normlnweb"/>
+        <w:spacing w:before="0" w:beforeAutospacing="0" w:after="426" w:afterAutospacing="0"/>
+      </w:pPr>
+      <w:r>
+        <w:t>And then edit the Path variable:</w:t>
+      </w:r>
+    </w:p>
+    <w:p>
+      <w:pPr>
+        <w:pStyle w:val="Normlnweb"/>
+        <w:spacing w:before="0" w:beforeAutospacing="0" w:after="426" w:afterAutospacing="0"/>
+      </w:pPr>
+      <w:r>
+        <w:rPr>
+          <w:noProof/>
+        </w:rPr>
+        <w:drawing>
+          <wp:inline distT="0" distB="0" distL="0" distR="0" wp14:anchorId="52856F38" wp14:editId="330D541A">
+            <wp:extent cx="4038600" cy="4305300"/>
+            <wp:effectExtent l="0" t="0" r="0" b="0"/>
+            <wp:docPr id="2" name="Obrázek 2"/>
+            <wp:cNvGraphicFramePr>
+              <a:graphicFrameLocks xmlns:a="http://schemas.openxmlformats.org/drawingml/2006/main" noChangeAspect="1"/>
+            </wp:cNvGraphicFramePr>
+            <a:graphic xmlns:a="http://schemas.openxmlformats.org/drawingml/2006/main">
+              <a:graphicData uri="http://schemas.openxmlformats.org/drawingml/2006/picture">
+                <pic:pic xmlns:pic="http://schemas.openxmlformats.org/drawingml/2006/picture">
+                  <pic:nvPicPr>
+                    <pic:cNvPr id="0" name="Picture 5"/>
+                    <pic:cNvPicPr>
+                      <a:picLocks noChangeAspect="1" noChangeArrowheads="1"/>
+                    </pic:cNvPicPr>
+                  </pic:nvPicPr>
+                  <pic:blipFill>
+                    <a:blip r:embed="rId10">
+                      <a:extLst>
+                        <a:ext uri="{28A0092B-C50C-407E-A947-70E740481C1C}">
+                          <a14:useLocalDpi xmlns:a14="http://schemas.microsoft.com/office/drawing/2010/main" val="0"/>
+                        </a:ext>
+                      </a:extLst>
+                    </a:blip>
+                    <a:srcRect/>
+                    <a:stretch>
+                      <a:fillRect/>
+                    </a:stretch>
+                  </pic:blipFill>
+                  <pic:spPr bwMode="auto">
+                    <a:xfrm>
+                      <a:off x="0" y="0"/>
+                      <a:ext cx="4038600" cy="4305300"/>
+                    </a:xfrm>
+                    <a:prstGeom prst="rect">
+                      <a:avLst/>
+                    </a:prstGeom>
+                    <a:noFill/>
+                    <a:ln>
+                      <a:noFill/>
+                    </a:ln>
+                  </pic:spPr>
+                </pic:pic>
+              </a:graphicData>
+            </a:graphic>
+          </wp:inline>
+        </w:drawing>
+      </w:r>
+    </w:p>
+    <w:p>
+      <w:pPr>
+        <w:pStyle w:val="Normlnweb"/>
+        <w:spacing w:before="0" w:beforeAutospacing="0" w:after="426" w:afterAutospacing="0"/>
+      </w:pPr>
+      <w:r>
+        <w:t>The Path is just a list of folders that contain commands you’re allowed to use without typing in the full path of the exe files.</w:t>
+      </w:r>
+    </w:p>
+    <w:p>
+      <w:pPr>
+        <w:pStyle w:val="Normlnweb"/>
+        <w:spacing w:before="0" w:beforeAutospacing="0" w:after="0" w:afterAutospacing="0"/>
+      </w:pPr>
+      <w:r>
+        <w:t>So, go ahead and add </w:t>
+      </w:r>
+      <w:r>
+        <w:rPr>
+          <w:rStyle w:val="KdHTML"/>
+          <w:b/>
+          <w:bCs/>
+          <w:color w:val="DC5494"/>
+          <w:szCs w:val="24"/>
+        </w:rPr>
+        <w:t>C:\ffmpeg\bin</w:t>
+      </w:r>
+      <w:r>
+        <w:t> to the end of the line, making sure that there’s a semi-colon (</w:t>
+      </w:r>
+      <w:r>
+        <w:rPr>
+          <w:rStyle w:val="KdHTML"/>
+          <w:b/>
+          <w:bCs/>
+          <w:color w:val="DC5494"/>
+          <w:szCs w:val="24"/>
+        </w:rPr>
+        <w:t>;</w:t>
+      </w:r>
+      <w:r>
+        <w:t>) after the previous folder:</w:t>
+      </w:r>
+    </w:p>
+    <w:p>
+      <w:pPr>
+        <w:pStyle w:val="Normlnweb"/>
+        <w:spacing w:before="0" w:beforeAutospacing="0" w:after="426" w:afterAutospacing="0"/>
+      </w:pPr>
+      <w:r>
+        <w:rPr>
+          <w:noProof/>
+        </w:rPr>
+        <w:drawing>
+          <wp:inline distT="0" distB="0" distL="0" distR="0" wp14:anchorId="64089DB2" wp14:editId="71B5AE0E">
+            <wp:extent cx="3549650" cy="1612900"/>
+            <wp:effectExtent l="0" t="0" r="0" b="6350"/>
+            <wp:docPr id="1" name="Obrázek 1"/>
+            <wp:cNvGraphicFramePr>
+              <a:graphicFrameLocks xmlns:a="http://schemas.openxmlformats.org/drawingml/2006/main" noChangeAspect="1"/>
+            </wp:cNvGraphicFramePr>
+            <a:graphic xmlns:a="http://schemas.openxmlformats.org/drawingml/2006/main">
+              <a:graphicData uri="http://schemas.openxmlformats.org/drawingml/2006/picture">
+                <pic:pic xmlns:pic="http://schemas.openxmlformats.org/drawingml/2006/picture">
+                  <pic:nvPicPr>
+                    <pic:cNvPr id="0" name="Picture 6"/>
+                    <pic:cNvPicPr>
+                      <a:picLocks noChangeAspect="1" noChangeArrowheads="1"/>
+                    </pic:cNvPicPr>
+                  </pic:nvPicPr>
+                  <pic:blipFill>
+                    <a:blip r:embed="rId11">
+                      <a:extLst>
+                        <a:ext uri="{28A0092B-C50C-407E-A947-70E740481C1C}">
+                          <a14:useLocalDpi xmlns:a14="http://schemas.microsoft.com/office/drawing/2010/main" val="0"/>
+                        </a:ext>
+                      </a:extLst>
+                    </a:blip>
+                    <a:srcRect/>
+                    <a:stretch>
+                      <a:fillRect/>
+                    </a:stretch>
+                  </pic:blipFill>
+                  <pic:spPr bwMode="auto">
+                    <a:xfrm>
+                      <a:off x="0" y="0"/>
+                      <a:ext cx="3549650" cy="1612900"/>
+                    </a:xfrm>
+                    <a:prstGeom prst="rect">
+                      <a:avLst/>
+                    </a:prstGeom>
+                    <a:noFill/>
+                    <a:ln>
+                      <a:noFill/>
+                    </a:ln>
+                  </pic:spPr>
+                </pic:pic>
+              </a:graphicData>
+            </a:graphic>
+          </wp:inline>
+        </w:drawing>
+      </w:r>
+    </w:p>
+    <w:p>
+      <w:pPr>
+        <w:pStyle w:val="Nadpis3"/>
+        <w:rPr>
+          <w:color w:val="444854"/>
+          <w:sz w:val="32"/>
+          <w:szCs w:val="32"/>
+        </w:rPr>
+      </w:pPr>
+      <w:r>
+        <w:rPr>
+          <w:color w:val="444854"/>
+          <w:sz w:val="32"/>
+          <w:szCs w:val="32"/>
+        </w:rPr>
+        <w:t>4: Use it!</w:t>
+      </w:r>
+    </w:p>
+    <w:p>
+      <w:pPr>
+        <w:rPr>
+          <w:sz w:val="24"/>
+          <w:szCs w:val="24"/>
+        </w:rPr>
+      </w:pPr>
+      <w:r>
+        <w:pict w14:anchorId="39969426">
+          <v:rect id="_x0000_i1031" style="width:0;height:.75pt" o:hralign="center" o:hrstd="t" o:hr="t" fillcolor="#a0a0a0" stroked="f"/>
+        </w:pict>
+      </w:r>
+    </w:p>
+    <w:p>
+      <w:pPr>
+        <w:pStyle w:val="Normlnweb"/>
+        <w:spacing w:before="0" w:beforeAutospacing="0" w:after="426" w:afterAutospacing="0"/>
+      </w:pPr>
+      <w:r>
+        <w:t>That’s it!</w:t>
+      </w:r>
+      <w:r>
+        <w:br/>
+        <w:t>If you weren’t successful, just post a comment below and I’ll help you out :)</w:t>
       </w:r>
     </w:p>
     <w:p>
@@ -55,7 +811,7 @@
 </file>
 
 <file path=word/styles.xml><?xml version="1.0" encoding="utf-8"?>
-<w:styles xmlns:mc="http://schemas.openxmlformats.org/markup-compatibility/2006" xmlns:r="http://schemas.openxmlformats.org/officeDocument/2006/relationships" xmlns:w="http://schemas.openxmlformats.org/wordprocessingml/2006/main" xmlns:w14="http://schemas.microsoft.com/office/word/2010/wordml" xmlns:w15="http://schemas.microsoft.com/office/word/2012/wordml" xmlns:w16se="http://schemas.microsoft.com/office/word/2015/wordml/symex" mc:Ignorable="w14 w15 w16se">
+<w:styles xmlns:mc="http://schemas.openxmlformats.org/markup-compatibility/2006" xmlns:r="http://schemas.openxmlformats.org/officeDocument/2006/relationships" xmlns:w="http://schemas.openxmlformats.org/wordprocessingml/2006/main" xmlns:w14="http://schemas.microsoft.com/office/word/2010/wordml" xmlns:w15="http://schemas.microsoft.com/office/word/2012/wordml" xmlns:w16cid="http://schemas.microsoft.com/office/word/2016/wordml/cid" xmlns:w16se="http://schemas.microsoft.com/office/word/2015/wordml/symex" mc:Ignorable="w14 w15 w16se w16cid">
   <w:docDefaults>
     <w:rPrDefault>
       <w:rPr>
@@ -72,7 +828,7 @@
       </w:pPr>
     </w:pPrDefault>
   </w:docDefaults>
-  <w:latentStyles w:defLockedState="0" w:defUIPriority="99" w:defSemiHidden="0" w:defUnhideWhenUsed="0" w:defQFormat="0" w:count="371">
+  <w:latentStyles w:defLockedState="0" w:defUIPriority="99" w:defSemiHidden="0" w:defUnhideWhenUsed="0" w:defQFormat="0" w:count="376">
     <w:lsdException w:name="Normal" w:uiPriority="0" w:qFormat="1"/>
     <w:lsdException w:name="heading 1" w:uiPriority="9" w:qFormat="1"/>
     <w:lsdException w:name="heading 2" w:semiHidden="1" w:uiPriority="9" w:unhideWhenUsed="1" w:qFormat="1"/>
@@ -178,7 +934,6 @@
     <w:lsdException w:name="HTML Sample" w:semiHidden="1" w:unhideWhenUsed="1"/>
     <w:lsdException w:name="HTML Typewriter" w:semiHidden="1" w:unhideWhenUsed="1"/>
     <w:lsdException w:name="HTML Variable" w:semiHidden="1" w:unhideWhenUsed="1"/>
-    <w:lsdException w:name="Normal Table" w:semiHidden="1" w:unhideWhenUsed="1"/>
     <w:lsdException w:name="annotation subject" w:semiHidden="1" w:unhideWhenUsed="1"/>
     <w:lsdException w:name="No List" w:semiHidden="1" w:unhideWhenUsed="1"/>
     <w:lsdException w:name="Outline List 1" w:semiHidden="1" w:unhideWhenUsed="1"/>
@@ -221,11 +976,8 @@
     <w:lsdException w:name="Table Contemporary" w:semiHidden="1" w:unhideWhenUsed="1"/>
     <w:lsdException w:name="Table Elegant" w:semiHidden="1" w:unhideWhenUsed="1"/>
     <w:lsdException w:name="Table Professional" w:semiHidden="1" w:unhideWhenUsed="1"/>
-    <w:lsdException w:name="Table Subtle 1" w:semiHidden="1" w:unhideWhenUsed="1"/>
     <w:lsdException w:name="Table Subtle 2" w:semiHidden="1" w:unhideWhenUsed="1"/>
     <w:lsdException w:name="Table Web 1" w:semiHidden="1" w:unhideWhenUsed="1"/>
-    <w:lsdException w:name="Table Web 2" w:semiHidden="1" w:unhideWhenUsed="1"/>
-    <w:lsdException w:name="Table Web 3" w:semiHidden="1" w:unhideWhenUsed="1"/>
     <w:lsdException w:name="Balloon Text" w:semiHidden="1" w:unhideWhenUsed="1"/>
     <w:lsdException w:name="Table Grid" w:uiPriority="39"/>
     <w:lsdException w:name="Table Theme" w:semiHidden="1" w:unhideWhenUsed="1"/>
@@ -444,6 +1196,11 @@
     <w:lsdException w:name="List Table 5 Dark Accent 6" w:uiPriority="50"/>
     <w:lsdException w:name="List Table 6 Colorful Accent 6" w:uiPriority="51"/>
     <w:lsdException w:name="List Table 7 Colorful Accent 6" w:uiPriority="52"/>
+    <w:lsdException w:name="Mention" w:semiHidden="1" w:unhideWhenUsed="1"/>
+    <w:lsdException w:name="Smart Hyperlink" w:semiHidden="1" w:unhideWhenUsed="1"/>
+    <w:lsdException w:name="Hashtag" w:semiHidden="1" w:unhideWhenUsed="1"/>
+    <w:lsdException w:name="Unresolved Mention" w:semiHidden="1" w:unhideWhenUsed="1"/>
+    <w:lsdException w:name="Smart Link" w:semiHidden="1" w:unhideWhenUsed="1"/>
   </w:latentStyles>
   <w:style w:type="paragraph" w:default="1" w:styleId="Normln">
     <w:name w:val="Normal"/>
@@ -451,6 +1208,49 @@
     <w:rsid w:val="00A27BBA"/>
     <w:rPr>
       <w:sz w:val="26"/>
+    </w:rPr>
+  </w:style>
+  <w:style w:type="paragraph" w:styleId="Nadpis1">
+    <w:name w:val="heading 1"/>
+    <w:basedOn w:val="Normln"/>
+    <w:link w:val="Nadpis1Char"/>
+    <w:uiPriority w:val="9"/>
+    <w:qFormat/>
+    <w:rsid w:val="00D814F4"/>
+    <w:pPr>
+      <w:spacing w:before="100" w:beforeAutospacing="1" w:after="100" w:afterAutospacing="1" w:line="240" w:lineRule="auto"/>
+      <w:outlineLvl w:val="0"/>
+      <w15:collapsed w:val="0"/>
+    </w:pPr>
+    <w:rPr>
+      <w:rFonts w:ascii="Times New Roman" w:eastAsia="Times New Roman" w:hAnsi="Times New Roman" w:cs="Times New Roman"/>
+      <w:b/>
+      <w:bCs/>
+      <w:kern w:val="36"/>
+      <w:sz w:val="48"/>
+      <w:szCs w:val="48"/>
+      <w:lang w:val="cs-CZ" w:eastAsia="cs-CZ"/>
+    </w:rPr>
+  </w:style>
+  <w:style w:type="paragraph" w:styleId="Nadpis3">
+    <w:name w:val="heading 3"/>
+    <w:basedOn w:val="Normln"/>
+    <w:link w:val="Nadpis3Char"/>
+    <w:uiPriority w:val="9"/>
+    <w:qFormat/>
+    <w:rsid w:val="00D814F4"/>
+    <w:pPr>
+      <w:spacing w:before="100" w:beforeAutospacing="1" w:after="100" w:afterAutospacing="1" w:line="240" w:lineRule="auto"/>
+      <w:outlineLvl w:val="2"/>
+      <w15:collapsed w:val="0"/>
+    </w:pPr>
+    <w:rPr>
+      <w:rFonts w:ascii="Times New Roman" w:eastAsia="Times New Roman" w:hAnsi="Times New Roman" w:cs="Times New Roman"/>
+      <w:b/>
+      <w:bCs/>
+      <w:sz w:val="27"/>
+      <w:szCs w:val="27"/>
+      <w:lang w:val="cs-CZ" w:eastAsia="cs-CZ"/>
     </w:rPr>
   </w:style>
   <w:style w:type="character" w:default="1" w:styleId="Standardnpsmoodstavce">
@@ -588,6 +1388,114 @@
     <w:rPr>
       <w:color w:val="0563C1" w:themeColor="hyperlink"/>
       <w:u w:val="single"/>
+    </w:rPr>
+  </w:style>
+  <w:style w:type="character" w:styleId="Nevyeenzmnka">
+    <w:name w:val="Unresolved Mention"/>
+    <w:basedOn w:val="Standardnpsmoodstavce"/>
+    <w:uiPriority w:val="99"/>
+    <w:semiHidden/>
+    <w:unhideWhenUsed/>
+    <w:rsid w:val="00A61BA9"/>
+    <w:rPr>
+      <w:color w:val="605E5C"/>
+      <w:shd w:val="clear" w:color="auto" w:fill="E1DFDD"/>
+    </w:rPr>
+  </w:style>
+  <w:style w:type="character" w:styleId="Sledovanodkaz">
+    <w:name w:val="FollowedHyperlink"/>
+    <w:basedOn w:val="Standardnpsmoodstavce"/>
+    <w:uiPriority w:val="99"/>
+    <w:semiHidden/>
+    <w:unhideWhenUsed/>
+    <w:rsid w:val="00A61BA9"/>
+    <w:rPr>
+      <w:color w:val="954F72" w:themeColor="followedHyperlink"/>
+      <w:u w:val="single"/>
+    </w:rPr>
+  </w:style>
+  <w:style w:type="character" w:customStyle="1" w:styleId="Nadpis1Char">
+    <w:name w:val="Nadpis 1 Char"/>
+    <w:basedOn w:val="Standardnpsmoodstavce"/>
+    <w:link w:val="Nadpis1"/>
+    <w:uiPriority w:val="9"/>
+    <w:rsid w:val="00D814F4"/>
+    <w:rPr>
+      <w:rFonts w:ascii="Times New Roman" w:eastAsia="Times New Roman" w:hAnsi="Times New Roman" w:cs="Times New Roman"/>
+      <w:b/>
+      <w:bCs/>
+      <w:kern w:val="36"/>
+      <w:sz w:val="48"/>
+      <w:szCs w:val="48"/>
+      <w:lang w:val="cs-CZ" w:eastAsia="cs-CZ"/>
+    </w:rPr>
+  </w:style>
+  <w:style w:type="character" w:customStyle="1" w:styleId="Nadpis3Char">
+    <w:name w:val="Nadpis 3 Char"/>
+    <w:basedOn w:val="Standardnpsmoodstavce"/>
+    <w:link w:val="Nadpis3"/>
+    <w:uiPriority w:val="9"/>
+    <w:rsid w:val="00D814F4"/>
+    <w:rPr>
+      <w:rFonts w:ascii="Times New Roman" w:eastAsia="Times New Roman" w:hAnsi="Times New Roman" w:cs="Times New Roman"/>
+      <w:b/>
+      <w:bCs/>
+      <w:sz w:val="27"/>
+      <w:szCs w:val="27"/>
+      <w:lang w:val="cs-CZ" w:eastAsia="cs-CZ"/>
+    </w:rPr>
+  </w:style>
+  <w:style w:type="paragraph" w:styleId="Normlnweb">
+    <w:name w:val="Normal (Web)"/>
+    <w:basedOn w:val="Normln"/>
+    <w:uiPriority w:val="99"/>
+    <w:semiHidden/>
+    <w:unhideWhenUsed/>
+    <w:rsid w:val="00D814F4"/>
+    <w:pPr>
+      <w:spacing w:before="100" w:beforeAutospacing="1" w:after="100" w:afterAutospacing="1" w:line="240" w:lineRule="auto"/>
+      <w15:collapsed w:val="0"/>
+    </w:pPr>
+    <w:rPr>
+      <w:rFonts w:ascii="Times New Roman" w:eastAsia="Times New Roman" w:hAnsi="Times New Roman" w:cs="Times New Roman"/>
+      <w:sz w:val="24"/>
+      <w:szCs w:val="24"/>
+      <w:lang w:val="cs-CZ" w:eastAsia="cs-CZ"/>
+    </w:rPr>
+  </w:style>
+  <w:style w:type="character" w:styleId="Zdraznn">
+    <w:name w:val="Emphasis"/>
+    <w:basedOn w:val="Standardnpsmoodstavce"/>
+    <w:uiPriority w:val="20"/>
+    <w:qFormat/>
+    <w:rsid w:val="00D814F4"/>
+    <w:rPr>
+      <w:i/>
+      <w:iCs/>
+    </w:rPr>
+  </w:style>
+  <w:style w:type="character" w:styleId="KdHTML">
+    <w:name w:val="HTML Code"/>
+    <w:basedOn w:val="Standardnpsmoodstavce"/>
+    <w:uiPriority w:val="99"/>
+    <w:semiHidden/>
+    <w:unhideWhenUsed/>
+    <w:rsid w:val="00D814F4"/>
+    <w:rPr>
+      <w:rFonts w:ascii="Courier New" w:eastAsia="Times New Roman" w:hAnsi="Courier New" w:cs="Courier New"/>
+      <w:sz w:val="20"/>
+      <w:szCs w:val="20"/>
+    </w:rPr>
+  </w:style>
+  <w:style w:type="character" w:styleId="Siln">
+    <w:name w:val="Strong"/>
+    <w:basedOn w:val="Standardnpsmoodstavce"/>
+    <w:uiPriority w:val="22"/>
+    <w:qFormat/>
+    <w:rsid w:val="00D814F4"/>
+    <w:rPr>
+      <w:b/>
+      <w:bCs/>
     </w:rPr>
   </w:style>
 </w:styles>

</xml_diff>